<commit_message>
worked through health professional send via direct use case
</commit_message>
<xml_diff>
--- a/docs/SyntheticMass Requirements.docx
+++ b/docs/SyntheticMass Requirements.docx
@@ -4030,6 +4030,329 @@
     </w:p>
     <w:p>
       <w:pPr>
+        <w:pStyle w:val="ListParagraph"/>
+        <w:numPr>
+          <w:ilvl w:val="0"/>
+          <w:numId w:val="41"/>
+        </w:numPr>
+      </w:pPr>
+      <w:r>
+        <w:t>Health Professional initiates the sending of a Direct message about a patient</w:t>
+      </w:r>
+    </w:p>
+    <w:p>
+      <w:pPr>
+        <w:pStyle w:val="ListParagraph"/>
+        <w:numPr>
+          <w:ilvl w:val="1"/>
+          <w:numId w:val="41"/>
+        </w:numPr>
+      </w:pPr>
+      <w:r>
+        <w:t>Health Professional is unable to send via Direct because they do not have permission or they do not have a public/private k</w:t>
+      </w:r>
+      <w:r>
+        <w:t>ey configured.</w:t>
+      </w:r>
+    </w:p>
+    <w:p>
+      <w:pPr>
+        <w:pStyle w:val="ListParagraph"/>
+        <w:numPr>
+          <w:ilvl w:val="0"/>
+          <w:numId w:val="41"/>
+        </w:numPr>
+      </w:pPr>
+      <w:r>
+        <w:t xml:space="preserve">System presents Health Professional with which parts of the patient’s health record can be sent based on system configuration and the health professional’s privileges and the patient’s consents. If a part is not available to send, the system should still display it in a disabled form with the ability for the health professional to identify why they can’t send it. If the health professional could request access, </w:t>
+      </w:r>
+      <w:r>
+        <w:t>there should be an option displayed for the health professional to do so.</w:t>
+      </w:r>
+    </w:p>
+    <w:p>
+      <w:pPr>
+        <w:pStyle w:val="ListParagraph"/>
+      </w:pPr>
+      <w:r>
+        <w:t>NOTE: a certain minimal set of identifying attributes are always included.</w:t>
+      </w:r>
+    </w:p>
+    <w:p>
+      <w:pPr>
+        <w:pStyle w:val="ListParagraph"/>
+        <w:numPr>
+          <w:ilvl w:val="0"/>
+          <w:numId w:val="41"/>
+        </w:numPr>
+      </w:pPr>
+      <w:r>
+        <w:t>Health Professional selects which portions of the patient’s health record to include.</w:t>
+      </w:r>
+    </w:p>
+    <w:p>
+      <w:pPr>
+        <w:pStyle w:val="ListParagraph"/>
+        <w:numPr>
+          <w:ilvl w:val="0"/>
+          <w:numId w:val="41"/>
+        </w:numPr>
+      </w:pPr>
+      <w:bookmarkStart w:id="9" w:name="_Ref462987506"/>
+      <w:r>
+        <w:t>System asks the Health Professional to select the recipient(s) of the Direct message</w:t>
+      </w:r>
+      <w:bookmarkEnd w:id="9"/>
+    </w:p>
+    <w:p>
+      <w:pPr>
+        <w:pStyle w:val="ListParagraph"/>
+        <w:numPr>
+          <w:ilvl w:val="0"/>
+          <w:numId w:val="41"/>
+        </w:numPr>
+      </w:pPr>
+      <w:bookmarkStart w:id="10" w:name="_Ref462987343"/>
+      <w:r>
+        <w:t>Health Professional chooses to lookup the recipient in the directory by entering their name, specialty, and/or geographic location</w:t>
+      </w:r>
+      <w:bookmarkEnd w:id="10"/>
+    </w:p>
+    <w:p>
+      <w:pPr>
+        <w:pStyle w:val="ListParagraph"/>
+        <w:numPr>
+          <w:ilvl w:val="1"/>
+          <w:numId w:val="41"/>
+        </w:numPr>
+      </w:pPr>
+      <w:r>
+        <w:t>Alternative: Health Professional enters Direct e-mail address and selects the recipient’s certificate.</w:t>
+      </w:r>
+    </w:p>
+    <w:p>
+      <w:pPr>
+        <w:pStyle w:val="ListParagraph"/>
+        <w:numPr>
+          <w:ilvl w:val="0"/>
+          <w:numId w:val="41"/>
+        </w:numPr>
+      </w:pPr>
+      <w:r>
+        <w:t xml:space="preserve">System presents matching </w:t>
+      </w:r>
+      <w:r>
+        <w:t>people from the directory.</w:t>
+      </w:r>
+    </w:p>
+    <w:p>
+      <w:pPr>
+        <w:pStyle w:val="ListParagraph"/>
+        <w:numPr>
+          <w:ilvl w:val="1"/>
+          <w:numId w:val="41"/>
+        </w:numPr>
+      </w:pPr>
+      <w:r>
+        <w:t xml:space="preserve">Alternative: No matching people are found in directory. System returns to step </w:t>
+      </w:r>
+      <w:r>
+        <w:fldChar w:fldCharType="begin"/>
+      </w:r>
+      <w:r>
+        <w:instrText xml:space="preserve"> REF _Ref462987506 \r \h </w:instrText>
+      </w:r>
+      <w:r>
+        <w:fldChar w:fldCharType="separate"/>
+      </w:r>
+      <w:r>
+        <w:t>4</w:t>
+      </w:r>
+      <w:r>
+        <w:fldChar w:fldCharType="end"/>
+      </w:r>
+      <w:r>
+        <w:t>.</w:t>
+      </w:r>
+    </w:p>
+    <w:p>
+      <w:pPr>
+        <w:pStyle w:val="ListParagraph"/>
+        <w:numPr>
+          <w:ilvl w:val="0"/>
+          <w:numId w:val="41"/>
+        </w:numPr>
+      </w:pPr>
+      <w:r>
+        <w:t>Health Professional selects one as a recipient and indicates that he is done identifying recipients.</w:t>
+      </w:r>
+    </w:p>
+    <w:p>
+      <w:pPr>
+        <w:pStyle w:val="ListParagraph"/>
+        <w:numPr>
+          <w:ilvl w:val="1"/>
+          <w:numId w:val="41"/>
+        </w:numPr>
+      </w:pPr>
+      <w:r>
+        <w:t xml:space="preserve">Alternative: Health Professional returns to step </w:t>
+      </w:r>
+      <w:r>
+        <w:fldChar w:fldCharType="begin"/>
+      </w:r>
+      <w:r>
+        <w:instrText xml:space="preserve"> REF _Ref462987343 \r \h </w:instrText>
+      </w:r>
+      <w:r>
+        <w:fldChar w:fldCharType="separate"/>
+      </w:r>
+      <w:r>
+        <w:t>5</w:t>
+      </w:r>
+      <w:r>
+        <w:fldChar w:fldCharType="end"/>
+      </w:r>
+      <w:r>
+        <w:t xml:space="preserve"> without selecting any of the matching people (if any).</w:t>
+      </w:r>
+    </w:p>
+    <w:p>
+      <w:pPr>
+        <w:pStyle w:val="ListParagraph"/>
+        <w:numPr>
+          <w:ilvl w:val="1"/>
+          <w:numId w:val="41"/>
+        </w:numPr>
+      </w:pPr>
+      <w:r>
+        <w:t>Alternative 2: Health Professional selects multiple recipients and indicates that he is done identifying recipients.</w:t>
+      </w:r>
+    </w:p>
+    <w:p>
+      <w:pPr>
+        <w:pStyle w:val="ListParagraph"/>
+        <w:numPr>
+          <w:ilvl w:val="1"/>
+          <w:numId w:val="41"/>
+        </w:numPr>
+      </w:pPr>
+      <w:r>
+        <w:t xml:space="preserve">Alternative 3: Health Professional selects one person and then returns to step </w:t>
+      </w:r>
+      <w:r>
+        <w:fldChar w:fldCharType="begin"/>
+      </w:r>
+      <w:r>
+        <w:instrText xml:space="preserve"> REF _Ref462987343 \r \h </w:instrText>
+      </w:r>
+      <w:r>
+        <w:fldChar w:fldCharType="separate"/>
+      </w:r>
+      <w:r>
+        <w:t>5</w:t>
+      </w:r>
+      <w:r>
+        <w:fldChar w:fldCharType="end"/>
+      </w:r>
+      <w:r>
+        <w:t xml:space="preserve"> to potentially add additional recipients.</w:t>
+      </w:r>
+    </w:p>
+    <w:p>
+      <w:pPr>
+        <w:pStyle w:val="ListParagraph"/>
+        <w:numPr>
+          <w:ilvl w:val="0"/>
+          <w:numId w:val="41"/>
+        </w:numPr>
+      </w:pPr>
+      <w:bookmarkStart w:id="11" w:name="_Ref462987896"/>
+      <w:r>
+        <w:t>System asks the Health Professional to provide a subject for the message which it defaults to the patient’s name.</w:t>
+      </w:r>
+      <w:bookmarkEnd w:id="11"/>
+    </w:p>
+    <w:p>
+      <w:pPr>
+        <w:pStyle w:val="ListParagraph"/>
+        <w:numPr>
+          <w:ilvl w:val="0"/>
+          <w:numId w:val="41"/>
+        </w:numPr>
+      </w:pPr>
+      <w:r>
+        <w:t>Health Professional accepts default subject or changes subject and indicates that message should be sent.</w:t>
+      </w:r>
+    </w:p>
+    <w:p>
+      <w:pPr>
+        <w:pStyle w:val="ListParagraph"/>
+        <w:numPr>
+          <w:ilvl w:val="0"/>
+          <w:numId w:val="41"/>
+        </w:numPr>
+      </w:pPr>
+      <w:r>
+        <w:t>System retrieves the selected portions of the patient’s health record in C-</w:t>
+      </w:r>
+      <w:r>
+        <w:t>CDA format and creates a signed, encrypted S/MIME message for each selected recipient (encryption is based on recipient’s public certificate) and sends them via SMTP per Direct specification</w:t>
+      </w:r>
+      <w:r>
+        <w:t xml:space="preserve"> using the configured local Direct e-mail server</w:t>
+      </w:r>
+      <w:r>
+        <w:t>. Signature is done based on currently logged in user’s private key.</w:t>
+      </w:r>
+      <w:r>
+        <w:t xml:space="preserve"> System presents Health Professional with a message to indicate that their message was sent to their recipients (recipient’s names are listed in confirmation message).</w:t>
+      </w:r>
+    </w:p>
+    <w:p>
+      <w:pPr>
+        <w:pStyle w:val="ListParagraph"/>
+        <w:numPr>
+          <w:ilvl w:val="1"/>
+          <w:numId w:val="41"/>
+        </w:numPr>
+      </w:pPr>
+      <w:r>
+        <w:t>Alternative: Message sending fails and an error message is provided to the Health Professional. Message should support a way for the Health Professional to request technical assistance.</w:t>
+      </w:r>
+    </w:p>
+    <w:p>
+      <w:pPr>
+        <w:pStyle w:val="ListParagraph"/>
+        <w:numPr>
+          <w:ilvl w:val="1"/>
+          <w:numId w:val="41"/>
+        </w:numPr>
+      </w:pPr>
+      <w:r>
+        <w:t xml:space="preserve">Alternative 2: Invalid subject was entered. System returns to step </w:t>
+      </w:r>
+      <w:r>
+        <w:fldChar w:fldCharType="begin"/>
+      </w:r>
+      <w:r>
+        <w:instrText xml:space="preserve"> REF _Ref462987896 \r \h </w:instrText>
+      </w:r>
+      <w:r>
+        <w:fldChar w:fldCharType="separate"/>
+      </w:r>
+      <w:r>
+        <w:t>8</w:t>
+      </w:r>
+      <w:r>
+        <w:fldChar w:fldCharType="end"/>
+      </w:r>
+      <w:r>
+        <w:t>.</w:t>
+      </w:r>
+    </w:p>
+    <w:p>
+      <w:pPr>
         <w:pStyle w:val="Heading3"/>
       </w:pPr>
       <w:r>
@@ -4235,10 +4558,10 @@
       <w:pPr>
         <w:pStyle w:val="Heading3"/>
       </w:pPr>
-      <w:bookmarkStart w:id="9" w:name="_Ref459193192"/>
-      <w:bookmarkStart w:id="10" w:name="_Ref457546012"/>
-      <w:bookmarkStart w:id="11" w:name="_Ref457484385"/>
-      <w:bookmarkStart w:id="12" w:name="_Ref459192755"/>
+      <w:bookmarkStart w:id="12" w:name="_Ref459193192"/>
+      <w:bookmarkStart w:id="13" w:name="_Ref457546012"/>
+      <w:bookmarkStart w:id="14" w:name="_Ref457484385"/>
+      <w:bookmarkStart w:id="15" w:name="_Ref459192755"/>
       <w:r>
         <w:t>Visualize Census Data and Synthetic P</w:t>
       </w:r>
@@ -4248,7 +4571,7 @@
       <w:r>
         <w:t>]</w:t>
       </w:r>
-      <w:bookmarkEnd w:id="9"/>
+      <w:bookmarkEnd w:id="12"/>
     </w:p>
     <w:p>
       <w:r>
@@ -4378,8 +4701,8 @@
       <w:pPr>
         <w:pStyle w:val="Heading3"/>
       </w:pPr>
-      <w:bookmarkStart w:id="13" w:name="_Ref459193028"/>
-      <w:bookmarkEnd w:id="10"/>
+      <w:bookmarkStart w:id="16" w:name="_Ref459193028"/>
+      <w:bookmarkEnd w:id="13"/>
       <w:r>
         <w:t xml:space="preserve">Download </w:t>
       </w:r>
@@ -4389,15 +4712,15 @@
       <w:r>
         <w:t>Patients</w:t>
       </w:r>
-      <w:bookmarkEnd w:id="11"/>
+      <w:bookmarkEnd w:id="14"/>
       <w:r>
         <w:t xml:space="preserve"> [Patient Record, v0</w:t>
       </w:r>
       <w:r>
         <w:t>]</w:t>
       </w:r>
-      <w:bookmarkEnd w:id="12"/>
-      <w:bookmarkEnd w:id="13"/>
+      <w:bookmarkEnd w:id="15"/>
+      <w:bookmarkEnd w:id="16"/>
     </w:p>
     <w:p>
       <w:r>
@@ -4593,20 +4916,20 @@
       <w:pPr>
         <w:pStyle w:val="Heading3"/>
       </w:pPr>
-      <w:bookmarkStart w:id="14" w:name="_Ref457546027"/>
-      <w:bookmarkStart w:id="15" w:name="_Ref459193069"/>
-      <w:bookmarkStart w:id="16" w:name="_Ref457484410"/>
+      <w:bookmarkStart w:id="17" w:name="_Ref457546027"/>
+      <w:bookmarkStart w:id="18" w:name="_Ref459193069"/>
+      <w:bookmarkStart w:id="19" w:name="_Ref457484410"/>
       <w:r>
         <w:t>View Synthetic Patient</w:t>
       </w:r>
-      <w:bookmarkEnd w:id="14"/>
+      <w:bookmarkEnd w:id="17"/>
       <w:r>
         <w:t xml:space="preserve"> [Patient Record, v0</w:t>
       </w:r>
       <w:r>
         <w:t>]</w:t>
       </w:r>
-      <w:bookmarkEnd w:id="15"/>
+      <w:bookmarkEnd w:id="18"/>
     </w:p>
     <w:p>
       <w:r>
@@ -4766,7 +5089,7 @@
       <w:pPr>
         <w:pStyle w:val="Heading3"/>
       </w:pPr>
-      <w:bookmarkStart w:id="17" w:name="_Ref459193249"/>
+      <w:bookmarkStart w:id="20" w:name="_Ref459193249"/>
       <w:r>
         <w:t xml:space="preserve">Integration Test </w:t>
       </w:r>
@@ -4776,14 +5099,14 @@
       <w:r>
         <w:t>FHIR client</w:t>
       </w:r>
-      <w:bookmarkEnd w:id="16"/>
+      <w:bookmarkEnd w:id="19"/>
       <w:r>
         <w:t xml:space="preserve"> [Patient Record, v0</w:t>
       </w:r>
       <w:r>
         <w:t>]</w:t>
       </w:r>
-      <w:bookmarkEnd w:id="17"/>
+      <w:bookmarkEnd w:id="20"/>
     </w:p>
     <w:p>
       <w:r>
@@ -4830,8 +5153,8 @@
       <w:pPr>
         <w:pStyle w:val="Heading3"/>
       </w:pPr>
-      <w:bookmarkStart w:id="18" w:name="_Ref457484434"/>
-      <w:bookmarkStart w:id="19" w:name="_Ref459193264"/>
+      <w:bookmarkStart w:id="21" w:name="_Ref457484434"/>
+      <w:bookmarkStart w:id="22" w:name="_Ref459193264"/>
       <w:r>
         <w:t xml:space="preserve">Integration Test </w:t>
       </w:r>
@@ -4844,7 +5167,7 @@
       <w:r>
         <w:t>Sending</w:t>
       </w:r>
-      <w:bookmarkEnd w:id="18"/>
+      <w:bookmarkEnd w:id="21"/>
       <w:r>
         <w:t xml:space="preserve"> [Direct Messaging, v0</w:t>
       </w:r>
@@ -4854,7 +5177,7 @@
       <w:r>
         <w:t>]</w:t>
       </w:r>
-      <w:bookmarkEnd w:id="19"/>
+      <w:bookmarkEnd w:id="22"/>
     </w:p>
     <w:p>
       <w:r>
@@ -4948,8 +5271,8 @@
       <w:pPr>
         <w:pStyle w:val="Heading3"/>
       </w:pPr>
-      <w:bookmarkStart w:id="20" w:name="_Ref457506257"/>
-      <w:bookmarkStart w:id="21" w:name="_Ref459193280"/>
+      <w:bookmarkStart w:id="23" w:name="_Ref457506257"/>
+      <w:bookmarkStart w:id="24" w:name="_Ref459193280"/>
       <w:r>
         <w:t xml:space="preserve">Integration Test </w:t>
       </w:r>
@@ -4959,7 +5282,7 @@
       <w:r>
         <w:t>Direct Receiving</w:t>
       </w:r>
-      <w:bookmarkEnd w:id="20"/>
+      <w:bookmarkEnd w:id="23"/>
       <w:r>
         <w:t xml:space="preserve"> [Direct Messaging, </w:t>
       </w:r>
@@ -4969,7 +5292,7 @@
       <w:r>
         <w:t>]</w:t>
       </w:r>
-      <w:bookmarkEnd w:id="21"/>
+      <w:bookmarkEnd w:id="24"/>
     </w:p>
     <w:p>
       <w:r>
@@ -4989,12 +5312,12 @@
       <w:pPr>
         <w:pStyle w:val="Heading3"/>
       </w:pPr>
-      <w:bookmarkStart w:id="22" w:name="_Ref458085707"/>
-      <w:bookmarkStart w:id="23" w:name="_Ref459193299"/>
+      <w:bookmarkStart w:id="25" w:name="_Ref458085707"/>
+      <w:bookmarkStart w:id="26" w:name="_Ref459193299"/>
       <w:r>
         <w:t xml:space="preserve">Secure File Transfer (SFTP) C-CDA </w:t>
       </w:r>
-      <w:bookmarkEnd w:id="22"/>
+      <w:bookmarkEnd w:id="25"/>
       <w:r>
         <w:t>S</w:t>
       </w:r>
@@ -5019,7 +5342,7 @@
       <w:r>
         <w:t>]</w:t>
       </w:r>
-      <w:bookmarkEnd w:id="23"/>
+      <w:bookmarkEnd w:id="26"/>
     </w:p>
     <w:p>
       <w:r>
@@ -5260,7 +5583,7 @@
       <w:pPr>
         <w:pStyle w:val="Heading3"/>
       </w:pPr>
-      <w:bookmarkStart w:id="24" w:name="_Ref460276922"/>
+      <w:bookmarkStart w:id="27" w:name="_Ref460276922"/>
       <w:r>
         <w:t>View My Health Record</w:t>
       </w:r>
@@ -5273,7 +5596,7 @@
       <w:r>
         <w:t>]</w:t>
       </w:r>
-      <w:bookmarkEnd w:id="24"/>
+      <w:bookmarkEnd w:id="27"/>
     </w:p>
     <w:p>
       <w:r>
@@ -5796,8 +6119,8 @@
       <w:pPr>
         <w:pStyle w:val="Heading3"/>
       </w:pPr>
-      <w:bookmarkStart w:id="25" w:name="_Ref457827235"/>
-      <w:bookmarkStart w:id="26" w:name="_Ref457484481"/>
+      <w:bookmarkStart w:id="28" w:name="_Ref457827235"/>
+      <w:bookmarkStart w:id="29" w:name="_Ref457484481"/>
       <w:r>
         <w:t>Visual</w:t>
       </w:r>
@@ -5807,7 +6130,7 @@
       <w:r>
         <w:t xml:space="preserve"> Public Health Data</w:t>
       </w:r>
-      <w:bookmarkEnd w:id="25"/>
+      <w:bookmarkEnd w:id="28"/>
       <w:r>
         <w:t xml:space="preserve"> [Population Health, </w:t>
       </w:r>
@@ -5851,7 +6174,7 @@
       <w:pPr>
         <w:pStyle w:val="Heading3"/>
       </w:pPr>
-      <w:bookmarkStart w:id="27" w:name="_Ref457827285"/>
+      <w:bookmarkStart w:id="30" w:name="_Ref457827285"/>
       <w:r>
         <w:t xml:space="preserve">View </w:t>
       </w:r>
@@ -5861,8 +6184,8 @@
       <w:r>
         <w:t>Dashboard</w:t>
       </w:r>
-      <w:bookmarkEnd w:id="26"/>
-      <w:bookmarkEnd w:id="27"/>
+      <w:bookmarkEnd w:id="29"/>
+      <w:bookmarkEnd w:id="30"/>
       <w:r>
         <w:t xml:space="preserve"> [Population Health, </w:t>
       </w:r>
@@ -6182,11 +6505,11 @@
       <w:pPr>
         <w:pStyle w:val="Heading3"/>
       </w:pPr>
-      <w:bookmarkStart w:id="28" w:name="_Ref457484609"/>
+      <w:bookmarkStart w:id="31" w:name="_Ref457484609"/>
       <w:r>
         <w:t>Download Raw Data in CSV format</w:t>
       </w:r>
-      <w:bookmarkEnd w:id="28"/>
+      <w:bookmarkEnd w:id="31"/>
       <w:r>
         <w:t xml:space="preserve"> [Patient Record, </w:t>
       </w:r>
@@ -6246,11 +6569,11 @@
       <w:pPr>
         <w:pStyle w:val="Heading3"/>
       </w:pPr>
-      <w:bookmarkStart w:id="29" w:name="_Ref457484684"/>
+      <w:bookmarkStart w:id="32" w:name="_Ref457484684"/>
       <w:r>
         <w:t xml:space="preserve">View </w:t>
       </w:r>
-      <w:bookmarkEnd w:id="29"/>
+      <w:bookmarkEnd w:id="32"/>
       <w:r>
         <w:t>Visualizations</w:t>
       </w:r>
@@ -6390,16 +6713,21 @@
       <w:pPr>
         <w:pStyle w:val="Heading3"/>
       </w:pPr>
-      <w:bookmarkStart w:id="30" w:name="_Ref460280942"/>
+      <w:bookmarkStart w:id="33" w:name="_Ref460280942"/>
       <w:r>
         <w:t>Manage Users [User Management, v0.1]</w:t>
       </w:r>
-      <w:bookmarkEnd w:id="30"/>
+      <w:bookmarkEnd w:id="33"/>
     </w:p>
     <w:p>
       <w:r>
         <w:t>An administrator can add, view, update, and delete users from SyntheticMass.</w:t>
       </w:r>
+      <w:r>
+        <w:t xml:space="preserve"> Users need to support having public/private key pairs for sending messages via Direct.</w:t>
+      </w:r>
+      <w:bookmarkStart w:id="34" w:name="_GoBack"/>
+      <w:bookmarkEnd w:id="34"/>
     </w:p>
     <w:p>
       <w:pPr>
@@ -6506,7 +6834,7 @@
       <w:pPr>
         <w:pStyle w:val="Heading3"/>
       </w:pPr>
-      <w:bookmarkStart w:id="31" w:name="_Ref459374753"/>
+      <w:bookmarkStart w:id="35" w:name="_Ref459374753"/>
       <w:r>
         <w:t>Login</w:t>
       </w:r>
@@ -6519,7 +6847,7 @@
       <w:r>
         <w:t>]</w:t>
       </w:r>
-      <w:bookmarkEnd w:id="31"/>
+      <w:bookmarkEnd w:id="35"/>
     </w:p>
     <w:p>
       <w:r>
@@ -6707,11 +7035,11 @@
       <w:pPr>
         <w:pStyle w:val="Heading3"/>
       </w:pPr>
-      <w:bookmarkStart w:id="32" w:name="_Ref458690242"/>
+      <w:bookmarkStart w:id="36" w:name="_Ref458690242"/>
       <w:r>
         <w:t>Find Potential Duplicative Patients</w:t>
       </w:r>
-      <w:bookmarkEnd w:id="32"/>
+      <w:bookmarkEnd w:id="36"/>
       <w:r>
         <w:t xml:space="preserve"> [Patient Matching</w:t>
       </w:r>
@@ -6884,7 +7212,7 @@
       <w:pPr>
         <w:pStyle w:val="Heading2"/>
       </w:pPr>
-      <w:bookmarkStart w:id="33" w:name="_Ref457559420"/>
+      <w:bookmarkStart w:id="37" w:name="_Ref457559420"/>
       <w:r>
         <w:t>Authentication/Authorization</w:t>
       </w:r>
@@ -7237,7 +7565,7 @@
       <w:r>
         <w:t>Multiple Patient Lists</w:t>
       </w:r>
-      <w:bookmarkEnd w:id="33"/>
+      <w:bookmarkEnd w:id="37"/>
       <w:r>
         <w:t xml:space="preserve"> [Patient Record, </w:t>
       </w:r>
@@ -8779,8 +9107,6 @@
       <w:r>
         <w:t>The Healthcare Effectiveness Data and Information Set (HEDIS) is a tool used by more than 90 percent of America's health plans to measure performance on important dimensions of care and service. Altogether, HEDIS consists of 81 measures across 5 domains of care.</w:t>
       </w:r>
-      <w:bookmarkStart w:id="34" w:name="_GoBack"/>
-      <w:bookmarkEnd w:id="34"/>
     </w:p>
     <w:p>
       <w:pPr>
@@ -13837,6 +14163,92 @@
     </w:lvl>
   </w:abstractNum>
   <w:abstractNum w:abstractNumId="22" w15:restartNumberingAfterBreak="0">
+    <w:nsid w:val="578F5E62"/>
+    <w:multiLevelType w:val="hybridMultilevel"/>
+    <w:tmpl w:val="8048A6E8"/>
+    <w:lvl w:ilvl="0" w:tplc="0409000F">
+      <w:start w:val="1"/>
+      <w:numFmt w:val="decimal"/>
+      <w:lvlText w:val="%1."/>
+      <w:lvlJc w:val="left"/>
+      <w:pPr>
+        <w:ind w:left="720" w:hanging="360"/>
+      </w:pPr>
+    </w:lvl>
+    <w:lvl w:ilvl="1" w:tplc="04090019">
+      <w:start w:val="1"/>
+      <w:numFmt w:val="lowerLetter"/>
+      <w:lvlText w:val="%2."/>
+      <w:lvlJc w:val="left"/>
+      <w:pPr>
+        <w:ind w:left="1440" w:hanging="360"/>
+      </w:pPr>
+    </w:lvl>
+    <w:lvl w:ilvl="2" w:tplc="0409001B">
+      <w:start w:val="1"/>
+      <w:numFmt w:val="lowerRoman"/>
+      <w:lvlText w:val="%3."/>
+      <w:lvlJc w:val="right"/>
+      <w:pPr>
+        <w:ind w:left="2160" w:hanging="180"/>
+      </w:pPr>
+    </w:lvl>
+    <w:lvl w:ilvl="3" w:tplc="0409000F">
+      <w:start w:val="1"/>
+      <w:numFmt w:val="decimal"/>
+      <w:lvlText w:val="%4."/>
+      <w:lvlJc w:val="left"/>
+      <w:pPr>
+        <w:ind w:left="2880" w:hanging="360"/>
+      </w:pPr>
+    </w:lvl>
+    <w:lvl w:ilvl="4" w:tplc="04090019">
+      <w:start w:val="1"/>
+      <w:numFmt w:val="lowerLetter"/>
+      <w:lvlText w:val="%5."/>
+      <w:lvlJc w:val="left"/>
+      <w:pPr>
+        <w:ind w:left="3600" w:hanging="360"/>
+      </w:pPr>
+    </w:lvl>
+    <w:lvl w:ilvl="5" w:tplc="0409001B">
+      <w:start w:val="1"/>
+      <w:numFmt w:val="lowerRoman"/>
+      <w:lvlText w:val="%6."/>
+      <w:lvlJc w:val="right"/>
+      <w:pPr>
+        <w:ind w:left="4320" w:hanging="180"/>
+      </w:pPr>
+    </w:lvl>
+    <w:lvl w:ilvl="6" w:tplc="0409000F">
+      <w:start w:val="1"/>
+      <w:numFmt w:val="decimal"/>
+      <w:lvlText w:val="%7."/>
+      <w:lvlJc w:val="left"/>
+      <w:pPr>
+        <w:ind w:left="5040" w:hanging="360"/>
+      </w:pPr>
+    </w:lvl>
+    <w:lvl w:ilvl="7" w:tplc="04090019">
+      <w:start w:val="1"/>
+      <w:numFmt w:val="lowerLetter"/>
+      <w:lvlText w:val="%8."/>
+      <w:lvlJc w:val="left"/>
+      <w:pPr>
+        <w:ind w:left="5760" w:hanging="360"/>
+      </w:pPr>
+    </w:lvl>
+    <w:lvl w:ilvl="8" w:tplc="0409001B">
+      <w:start w:val="1"/>
+      <w:numFmt w:val="lowerRoman"/>
+      <w:lvlText w:val="%9."/>
+      <w:lvlJc w:val="right"/>
+      <w:pPr>
+        <w:ind w:left="6480" w:hanging="180"/>
+      </w:pPr>
+    </w:lvl>
+  </w:abstractNum>
+  <w:abstractNum w:abstractNumId="23" w15:restartNumberingAfterBreak="0">
     <w:nsid w:val="604E4DA0"/>
     <w:multiLevelType w:val="hybridMultilevel"/>
     <w:tmpl w:val="6F6E2CF4"/>
@@ -13949,7 +14361,7 @@
       </w:rPr>
     </w:lvl>
   </w:abstractNum>
-  <w:abstractNum w:abstractNumId="23" w15:restartNumberingAfterBreak="0">
+  <w:abstractNum w:abstractNumId="24" w15:restartNumberingAfterBreak="0">
     <w:nsid w:val="635038CB"/>
     <w:multiLevelType w:val="hybridMultilevel"/>
     <w:tmpl w:val="C7F0C4E6"/>
@@ -14038,7 +14450,7 @@
       </w:pPr>
     </w:lvl>
   </w:abstractNum>
-  <w:abstractNum w:abstractNumId="24" w15:restartNumberingAfterBreak="0">
+  <w:abstractNum w:abstractNumId="25" w15:restartNumberingAfterBreak="0">
     <w:nsid w:val="658A3B3E"/>
     <w:multiLevelType w:val="multilevel"/>
     <w:tmpl w:val="04090025"/>
@@ -14132,7 +14544,7 @@
       </w:pPr>
     </w:lvl>
   </w:abstractNum>
-  <w:abstractNum w:abstractNumId="25" w15:restartNumberingAfterBreak="0">
+  <w:abstractNum w:abstractNumId="26" w15:restartNumberingAfterBreak="0">
     <w:nsid w:val="6AAC11A5"/>
     <w:multiLevelType w:val="hybridMultilevel"/>
     <w:tmpl w:val="9A58D20E"/>
@@ -14245,7 +14657,7 @@
       </w:rPr>
     </w:lvl>
   </w:abstractNum>
-  <w:abstractNum w:abstractNumId="26" w15:restartNumberingAfterBreak="0">
+  <w:abstractNum w:abstractNumId="27" w15:restartNumberingAfterBreak="0">
     <w:nsid w:val="6B68459A"/>
     <w:multiLevelType w:val="hybridMultilevel"/>
     <w:tmpl w:val="99F6F276"/>
@@ -14334,7 +14746,7 @@
       </w:pPr>
     </w:lvl>
   </w:abstractNum>
-  <w:abstractNum w:abstractNumId="27" w15:restartNumberingAfterBreak="0">
+  <w:abstractNum w:abstractNumId="28" w15:restartNumberingAfterBreak="0">
     <w:nsid w:val="6B9C180E"/>
     <w:multiLevelType w:val="hybridMultilevel"/>
     <w:tmpl w:val="EE8E544E"/>
@@ -14447,7 +14859,7 @@
       </w:rPr>
     </w:lvl>
   </w:abstractNum>
-  <w:abstractNum w:abstractNumId="28" w15:restartNumberingAfterBreak="0">
+  <w:abstractNum w:abstractNumId="29" w15:restartNumberingAfterBreak="0">
     <w:nsid w:val="6C221F12"/>
     <w:multiLevelType w:val="hybridMultilevel"/>
     <w:tmpl w:val="2640DCEA"/>
@@ -14536,7 +14948,7 @@
       </w:pPr>
     </w:lvl>
   </w:abstractNum>
-  <w:abstractNum w:abstractNumId="29" w15:restartNumberingAfterBreak="0">
+  <w:abstractNum w:abstractNumId="30" w15:restartNumberingAfterBreak="0">
     <w:nsid w:val="6C9614AF"/>
     <w:multiLevelType w:val="hybridMultilevel"/>
     <w:tmpl w:val="58E6F740"/>
@@ -14649,7 +15061,7 @@
       </w:rPr>
     </w:lvl>
   </w:abstractNum>
-  <w:abstractNum w:abstractNumId="30" w15:restartNumberingAfterBreak="0">
+  <w:abstractNum w:abstractNumId="31" w15:restartNumberingAfterBreak="0">
     <w:nsid w:val="6DF63BD6"/>
     <w:multiLevelType w:val="hybridMultilevel"/>
     <w:tmpl w:val="49EC5322"/>
@@ -14762,7 +15174,7 @@
       </w:rPr>
     </w:lvl>
   </w:abstractNum>
-  <w:abstractNum w:abstractNumId="31" w15:restartNumberingAfterBreak="0">
+  <w:abstractNum w:abstractNumId="32" w15:restartNumberingAfterBreak="0">
     <w:nsid w:val="71C27F83"/>
     <w:multiLevelType w:val="hybridMultilevel"/>
     <w:tmpl w:val="810E7E6C"/>
@@ -14851,7 +15263,7 @@
       </w:pPr>
     </w:lvl>
   </w:abstractNum>
-  <w:abstractNum w:abstractNumId="32" w15:restartNumberingAfterBreak="0">
+  <w:abstractNum w:abstractNumId="33" w15:restartNumberingAfterBreak="0">
     <w:nsid w:val="72A45163"/>
     <w:multiLevelType w:val="hybridMultilevel"/>
     <w:tmpl w:val="45C4E93E"/>
@@ -14964,7 +15376,7 @@
       </w:rPr>
     </w:lvl>
   </w:abstractNum>
-  <w:abstractNum w:abstractNumId="33" w15:restartNumberingAfterBreak="0">
+  <w:abstractNum w:abstractNumId="34" w15:restartNumberingAfterBreak="0">
     <w:nsid w:val="7378195A"/>
     <w:multiLevelType w:val="hybridMultilevel"/>
     <w:tmpl w:val="7750D606"/>
@@ -15077,7 +15489,7 @@
       </w:rPr>
     </w:lvl>
   </w:abstractNum>
-  <w:abstractNum w:abstractNumId="34" w15:restartNumberingAfterBreak="0">
+  <w:abstractNum w:abstractNumId="35" w15:restartNumberingAfterBreak="0">
     <w:nsid w:val="738049F3"/>
     <w:multiLevelType w:val="hybridMultilevel"/>
     <w:tmpl w:val="5EF0B66A"/>
@@ -15190,7 +15602,7 @@
       </w:rPr>
     </w:lvl>
   </w:abstractNum>
-  <w:abstractNum w:abstractNumId="35" w15:restartNumberingAfterBreak="0">
+  <w:abstractNum w:abstractNumId="36" w15:restartNumberingAfterBreak="0">
     <w:nsid w:val="753D6540"/>
     <w:multiLevelType w:val="hybridMultilevel"/>
     <w:tmpl w:val="352E8140"/>
@@ -15303,7 +15715,7 @@
       </w:rPr>
     </w:lvl>
   </w:abstractNum>
-  <w:abstractNum w:abstractNumId="36" w15:restartNumberingAfterBreak="0">
+  <w:abstractNum w:abstractNumId="37" w15:restartNumberingAfterBreak="0">
     <w:nsid w:val="766422E0"/>
     <w:multiLevelType w:val="hybridMultilevel"/>
     <w:tmpl w:val="48D0DDCC"/>
@@ -15416,7 +15828,7 @@
       </w:rPr>
     </w:lvl>
   </w:abstractNum>
-  <w:abstractNum w:abstractNumId="37" w15:restartNumberingAfterBreak="0">
+  <w:abstractNum w:abstractNumId="38" w15:restartNumberingAfterBreak="0">
     <w:nsid w:val="78035156"/>
     <w:multiLevelType w:val="hybridMultilevel"/>
     <w:tmpl w:val="25185622"/>
@@ -15529,7 +15941,7 @@
       </w:rPr>
     </w:lvl>
   </w:abstractNum>
-  <w:abstractNum w:abstractNumId="38" w15:restartNumberingAfterBreak="0">
+  <w:abstractNum w:abstractNumId="39" w15:restartNumberingAfterBreak="0">
     <w:nsid w:val="7AE20394"/>
     <w:multiLevelType w:val="hybridMultilevel"/>
     <w:tmpl w:val="29C0273C"/>
@@ -15618,7 +16030,7 @@
       </w:pPr>
     </w:lvl>
   </w:abstractNum>
-  <w:abstractNum w:abstractNumId="39" w15:restartNumberingAfterBreak="0">
+  <w:abstractNum w:abstractNumId="40" w15:restartNumberingAfterBreak="0">
     <w:nsid w:val="7F593B8C"/>
     <w:multiLevelType w:val="hybridMultilevel"/>
     <w:tmpl w:val="48A42150"/>
@@ -15732,10 +16144,10 @@
     </w:lvl>
   </w:abstractNum>
   <w:num w:numId="1">
-    <w:abstractNumId w:val="24"/>
+    <w:abstractNumId w:val="25"/>
   </w:num>
   <w:num w:numId="2">
-    <w:abstractNumId w:val="26"/>
+    <w:abstractNumId w:val="27"/>
   </w:num>
   <w:num w:numId="3">
     <w:abstractNumId w:val="7"/>
@@ -15747,7 +16159,7 @@
     <w:abstractNumId w:val="8"/>
   </w:num>
   <w:num w:numId="6">
-    <w:abstractNumId w:val="38"/>
+    <w:abstractNumId w:val="39"/>
   </w:num>
   <w:num w:numId="7">
     <w:abstractNumId w:val="6"/>
@@ -15756,7 +16168,7 @@
     <w:abstractNumId w:val="11"/>
   </w:num>
   <w:num w:numId="9">
-    <w:abstractNumId w:val="23"/>
+    <w:abstractNumId w:val="24"/>
   </w:num>
   <w:num w:numId="10">
     <w:abstractNumId w:val="0"/>
@@ -15765,7 +16177,7 @@
     <w:abstractNumId w:val="5"/>
   </w:num>
   <w:num w:numId="12">
-    <w:abstractNumId w:val="25"/>
+    <w:abstractNumId w:val="26"/>
   </w:num>
   <w:num w:numId="13">
     <w:abstractNumId w:val="12"/>
@@ -15777,7 +16189,7 @@
     <w:abstractNumId w:val="15"/>
   </w:num>
   <w:num w:numId="16">
-    <w:abstractNumId w:val="37"/>
+    <w:abstractNumId w:val="38"/>
   </w:num>
   <w:num w:numId="17">
     <w:abstractNumId w:val="4"/>
@@ -15786,10 +16198,10 @@
     <w:abstractNumId w:val="2"/>
   </w:num>
   <w:num w:numId="19">
-    <w:abstractNumId w:val="31"/>
+    <w:abstractNumId w:val="32"/>
   </w:num>
   <w:num w:numId="20">
-    <w:abstractNumId w:val="35"/>
+    <w:abstractNumId w:val="36"/>
   </w:num>
   <w:num w:numId="21">
     <w:abstractNumId w:val="17"/>
@@ -15828,13 +16240,13 @@
     <w:abstractNumId w:val="16"/>
   </w:num>
   <w:num w:numId="24">
-    <w:abstractNumId w:val="27"/>
+    <w:abstractNumId w:val="28"/>
   </w:num>
   <w:num w:numId="25">
-    <w:abstractNumId w:val="39"/>
+    <w:abstractNumId w:val="40"/>
   </w:num>
   <w:num w:numId="26">
-    <w:abstractNumId w:val="34"/>
+    <w:abstractNumId w:val="35"/>
   </w:num>
   <w:num w:numId="27">
     <w:abstractNumId w:val="21"/>
@@ -15846,13 +16258,13 @@
     <w:abstractNumId w:val="18"/>
   </w:num>
   <w:num w:numId="30">
-    <w:abstractNumId w:val="29"/>
+    <w:abstractNumId w:val="30"/>
   </w:num>
   <w:num w:numId="31">
-    <w:abstractNumId w:val="30"/>
+    <w:abstractNumId w:val="31"/>
   </w:num>
   <w:num w:numId="32">
-    <w:abstractNumId w:val="36"/>
+    <w:abstractNumId w:val="37"/>
   </w:num>
   <w:num w:numId="33">
     <w:abstractNumId w:val="19"/>
@@ -15861,13 +16273,13 @@
     <w:abstractNumId w:val="10"/>
   </w:num>
   <w:num w:numId="35">
-    <w:abstractNumId w:val="28"/>
+    <w:abstractNumId w:val="29"/>
   </w:num>
   <w:num w:numId="36">
-    <w:abstractNumId w:val="32"/>
+    <w:abstractNumId w:val="33"/>
   </w:num>
   <w:num w:numId="37">
-    <w:abstractNumId w:val="33"/>
+    <w:abstractNumId w:val="34"/>
   </w:num>
   <w:num w:numId="38">
     <w:abstractNumId w:val="1"/>
@@ -15876,6 +16288,9 @@
     <w:abstractNumId w:val="13"/>
   </w:num>
   <w:num w:numId="40">
+    <w:abstractNumId w:val="23"/>
+  </w:num>
+  <w:num w:numId="41">
     <w:abstractNumId w:val="22"/>
   </w:num>
 </w:numbering>
@@ -17934,7 +18349,7 @@
 </file>
 
 <file path=customXml/itemProps1.xml><?xml version="1.0" encoding="utf-8"?>
-<ds:datastoreItem xmlns:ds="http://schemas.openxmlformats.org/officeDocument/2006/customXml" ds:itemID="{0C3262E9-922D-4FBB-8515-4024BE646EC2}">
+<ds:datastoreItem xmlns:ds="http://schemas.openxmlformats.org/officeDocument/2006/customXml" ds:itemID="{C1317748-1D13-423B-B096-A2815007C5B5}">
   <ds:schemaRefs>
     <ds:schemaRef ds:uri="http://schemas.openxmlformats.org/officeDocument/2006/bibliography"/>
   </ds:schemaRefs>

</xml_diff>

<commit_message>
updated setup and requirements (glossary) docs
</commit_message>
<xml_diff>
--- a/docs/SyntheticMass Requirements.docx
+++ b/docs/SyntheticMass Requirements.docx
@@ -6726,128 +6726,126 @@
       <w:r>
         <w:t xml:space="preserve"> Users need to support having public/private key pairs for sending messages via Direct.</w:t>
       </w:r>
-      <w:bookmarkStart w:id="34" w:name="_GoBack"/>
+    </w:p>
+    <w:p>
+      <w:pPr>
+        <w:pStyle w:val="Heading3"/>
+      </w:pPr>
+      <w:r>
+        <w:t>Lock/Unlock User Accounts [User Management, v0.9]</w:t>
+      </w:r>
+    </w:p>
+    <w:p>
+      <w:r>
+        <w:t>An administrator can lock or unlock user accounts.</w:t>
+      </w:r>
+    </w:p>
+    <w:p>
+      <w:pPr>
+        <w:pStyle w:val="Heading3"/>
+      </w:pPr>
+      <w:r>
+        <w:t>Log an Active User Out [User Management, v0.9]</w:t>
+      </w:r>
+    </w:p>
+    <w:p>
+      <w:r>
+        <w:t>An administrator can choose a currently logged in user and kick them out of the system.</w:t>
+      </w:r>
+    </w:p>
+    <w:p>
+      <w:pPr>
+        <w:pStyle w:val="Heading3"/>
+      </w:pPr>
+      <w:r>
+        <w:t>See Login Attempts [User Management, v2.0]</w:t>
+      </w:r>
+    </w:p>
+    <w:p>
+      <w:r>
+        <w:t xml:space="preserve">An administrator can view a log of login attempts (successful and unsuccessful). </w:t>
+      </w:r>
+    </w:p>
+    <w:p>
+      <w:pPr>
+        <w:pStyle w:val="Heading3"/>
+      </w:pPr>
+      <w:r>
+        <w:t>Notify if Failed Login Attempts Exceeds a Threshold [User Management, v2.0]</w:t>
+      </w:r>
+    </w:p>
+    <w:p>
+      <w:r>
+        <w:t>An administrator can receive a notification if failed login attempts from a single IP address exceed a certain number in a certain timeframe.</w:t>
+      </w:r>
+    </w:p>
+    <w:p>
+      <w:pPr>
+        <w:pStyle w:val="Heading2"/>
+      </w:pPr>
+      <w:r>
+        <w:t>Trial User</w:t>
+      </w:r>
+    </w:p>
+    <w:p>
+      <w:pPr>
+        <w:pStyle w:val="Heading3"/>
+      </w:pPr>
+      <w:r>
+        <w:t>Use the System as if Logged in as a Selected Role</w:t>
+      </w:r>
+      <w:r>
+        <w:t xml:space="preserve"> [Trial, </w:t>
+      </w:r>
+      <w:r>
+        <w:t>v2.0</w:t>
+      </w:r>
+      <w:r>
+        <w:t>]</w:t>
+      </w:r>
+    </w:p>
+    <w:p>
+      <w:r>
+        <w:t xml:space="preserve">A trial user can choose a role (e.g., patient, </w:t>
+      </w:r>
+      <w:r>
+        <w:t>health professional</w:t>
+      </w:r>
+      <w:r>
+        <w:t>, researcher, etc.) and use the system as if they were logged in as a user of that type. All data access will use the synthetic data.</w:t>
+      </w:r>
+    </w:p>
+    <w:p>
+      <w:pPr>
+        <w:pStyle w:val="Heading2"/>
+      </w:pPr>
+      <w:r>
+        <w:t>Shared</w:t>
+      </w:r>
+    </w:p>
+    <w:p>
+      <w:r>
+        <w:t>These use cases are common across all roles (e.g., Provide Feedback) or are included by other use cases to satisfy non-functional requirements (e.g., Login).</w:t>
+      </w:r>
+    </w:p>
+    <w:p>
+      <w:pPr>
+        <w:pStyle w:val="Heading3"/>
+      </w:pPr>
+      <w:bookmarkStart w:id="34" w:name="_Ref459374753"/>
+      <w:r>
+        <w:t>Login</w:t>
+      </w:r>
+      <w:r>
+        <w:t xml:space="preserve"> [User Management, </w:t>
+      </w:r>
+      <w:r>
+        <w:t>v0.1</w:t>
+      </w:r>
+      <w:r>
+        <w:t>]</w:t>
+      </w:r>
       <w:bookmarkEnd w:id="34"/>
-    </w:p>
-    <w:p>
-      <w:pPr>
-        <w:pStyle w:val="Heading3"/>
-      </w:pPr>
-      <w:r>
-        <w:t>Lock/Unlock User Accounts [User Management, v0.9]</w:t>
-      </w:r>
-    </w:p>
-    <w:p>
-      <w:r>
-        <w:t>An administrator can lock or unlock user accounts.</w:t>
-      </w:r>
-    </w:p>
-    <w:p>
-      <w:pPr>
-        <w:pStyle w:val="Heading3"/>
-      </w:pPr>
-      <w:r>
-        <w:t>Log an Active User Out [User Management, v0.9]</w:t>
-      </w:r>
-    </w:p>
-    <w:p>
-      <w:r>
-        <w:t>An administrator can choose a currently logged in user and kick them out of the system.</w:t>
-      </w:r>
-    </w:p>
-    <w:p>
-      <w:pPr>
-        <w:pStyle w:val="Heading3"/>
-      </w:pPr>
-      <w:r>
-        <w:t>See Login Attempts [User Management, v2.0]</w:t>
-      </w:r>
-    </w:p>
-    <w:p>
-      <w:r>
-        <w:t xml:space="preserve">An administrator can view a log of login attempts (successful and unsuccessful). </w:t>
-      </w:r>
-    </w:p>
-    <w:p>
-      <w:pPr>
-        <w:pStyle w:val="Heading3"/>
-      </w:pPr>
-      <w:r>
-        <w:t>Notify if Failed Login Attempts Exceeds a Threshold [User Management, v2.0]</w:t>
-      </w:r>
-    </w:p>
-    <w:p>
-      <w:r>
-        <w:t>An administrator can receive a notification if failed login attempts from a single IP address exceed a certain number in a certain timeframe.</w:t>
-      </w:r>
-    </w:p>
-    <w:p>
-      <w:pPr>
-        <w:pStyle w:val="Heading2"/>
-      </w:pPr>
-      <w:r>
-        <w:t>Trial User</w:t>
-      </w:r>
-    </w:p>
-    <w:p>
-      <w:pPr>
-        <w:pStyle w:val="Heading3"/>
-      </w:pPr>
-      <w:r>
-        <w:t>Use the System as if Logged in as a Selected Role</w:t>
-      </w:r>
-      <w:r>
-        <w:t xml:space="preserve"> [Trial, </w:t>
-      </w:r>
-      <w:r>
-        <w:t>v2.0</w:t>
-      </w:r>
-      <w:r>
-        <w:t>]</w:t>
-      </w:r>
-    </w:p>
-    <w:p>
-      <w:r>
-        <w:t xml:space="preserve">A trial user can choose a role (e.g., patient, </w:t>
-      </w:r>
-      <w:r>
-        <w:t>health professional</w:t>
-      </w:r>
-      <w:r>
-        <w:t>, researcher, etc.) and use the system as if they were logged in as a user of that type. All data access will use the synthetic data.</w:t>
-      </w:r>
-    </w:p>
-    <w:p>
-      <w:pPr>
-        <w:pStyle w:val="Heading2"/>
-      </w:pPr>
-      <w:r>
-        <w:t>Shared</w:t>
-      </w:r>
-    </w:p>
-    <w:p>
-      <w:r>
-        <w:t>These use cases are common across all roles (e.g., Provide Feedback) or are included by other use cases to satisfy non-functional requirements (e.g., Login).</w:t>
-      </w:r>
-    </w:p>
-    <w:p>
-      <w:pPr>
-        <w:pStyle w:val="Heading3"/>
-      </w:pPr>
-      <w:bookmarkStart w:id="35" w:name="_Ref459374753"/>
-      <w:r>
-        <w:t>Login</w:t>
-      </w:r>
-      <w:r>
-        <w:t xml:space="preserve"> [User Management, </w:t>
-      </w:r>
-      <w:r>
-        <w:t>v0.1</w:t>
-      </w:r>
-      <w:r>
-        <w:t>]</w:t>
-      </w:r>
-      <w:bookmarkEnd w:id="35"/>
     </w:p>
     <w:p>
       <w:r>
@@ -7035,11 +7033,11 @@
       <w:pPr>
         <w:pStyle w:val="Heading3"/>
       </w:pPr>
-      <w:bookmarkStart w:id="36" w:name="_Ref458690242"/>
+      <w:bookmarkStart w:id="35" w:name="_Ref458690242"/>
       <w:r>
         <w:t>Find Potential Duplicative Patients</w:t>
       </w:r>
-      <w:bookmarkEnd w:id="36"/>
+      <w:bookmarkEnd w:id="35"/>
       <w:r>
         <w:t xml:space="preserve"> [Patient Matching</w:t>
       </w:r>
@@ -7212,7 +7210,7 @@
       <w:pPr>
         <w:pStyle w:val="Heading2"/>
       </w:pPr>
-      <w:bookmarkStart w:id="37" w:name="_Ref457559420"/>
+      <w:bookmarkStart w:id="36" w:name="_Ref457559420"/>
       <w:r>
         <w:t>Authentication/Authorization</w:t>
       </w:r>
@@ -7565,7 +7563,7 @@
       <w:r>
         <w:t>Multiple Patient Lists</w:t>
       </w:r>
-      <w:bookmarkEnd w:id="37"/>
+      <w:bookmarkEnd w:id="36"/>
       <w:r>
         <w:t xml:space="preserve"> [Patient Record, </w:t>
       </w:r>
@@ -9211,6 +9209,15 @@
       <w:r>
         <w:t>HITECH (part of ARRA) funded HIE development efforts at the state level. It offered incentives to hospitals and health care providers for meaningful use of connected, certified electronic health records. It also offered funding for HIE development.</w:t>
       </w:r>
+      <w:r>
+        <w:t xml:space="preserve"> This funding is </w:t>
+      </w:r>
+      <w:r>
+        <w:t xml:space="preserve">currently scheduled to end </w:t>
+      </w:r>
+      <w:r>
+        <w:t>in 2021.</w:t>
+      </w:r>
     </w:p>
     <w:p>
       <w:pPr>
@@ -9822,22 +9829,182 @@
         <w:pStyle w:val="Heading2"/>
       </w:pPr>
       <w:r>
-        <w:t>Morbidity</w:t>
-      </w:r>
-    </w:p>
-    <w:p>
-      <w:r>
-        <w:t>Morbidity is another term for illness. A person can have several co-morbidities simultaneously. So, morbidities can range from Alzheimer's disease to cancer to traumatic brain injury. Morbidities are NOT deaths. Prevalence is a measure often used to determine the level of morbidity in a population</w:t>
-      </w:r>
-      <w:r>
-        <w:t xml:space="preserve">. Source: </w:t>
+        <w:t>MMM = MITA Maturity Model</w:t>
+      </w:r>
+    </w:p>
+    <w:p>
+      <w:r>
+        <w:t>The MMM is subdivided into five complex levels of progressive enterprise business and technological maturity. It illustrates how to transform goals, objectives, and business capabilities of the Medicaid Enterprise</w:t>
+      </w:r>
+      <w:r>
+        <w:t xml:space="preserve">. </w:t>
+      </w:r>
+      <w:r>
+        <w:t>Each business process is rated separately (about 80 of them in MITA).</w:t>
+      </w:r>
+      <w:bookmarkStart w:id="37" w:name="_GoBack"/>
+      <w:bookmarkEnd w:id="37"/>
+    </w:p>
+    <w:p>
+      <w:pPr>
+        <w:rPr>
+          <w:b/>
+        </w:rPr>
+      </w:pPr>
+      <w:r>
+        <w:rPr>
+          <w:b/>
+        </w:rPr>
+        <w:t>Level 1</w:t>
+      </w:r>
+    </w:p>
+    <w:p>
+      <w:r>
+        <w:t>All Technology, policy, statutory enabl</w:t>
+      </w:r>
+      <w:r>
+        <w:t xml:space="preserve">ers exist and are widely used. </w:t>
+      </w:r>
+      <w:r>
+        <w:t xml:space="preserve">The SMA complies with baseline requirements. </w:t>
+      </w:r>
+    </w:p>
+    <w:p>
+      <w:r>
+        <w:t xml:space="preserve">The SMA focuses on meeting compliance thresholds for state and federal regulations, aiming primarily at accurate enrollment of program </w:t>
+      </w:r>
+      <w:proofErr w:type="spellStart"/>
+      <w:r>
+        <w:t>eligibles</w:t>
+      </w:r>
+      <w:proofErr w:type="spellEnd"/>
+      <w:r>
+        <w:t xml:space="preserve"> and timely and accurate payment of claims for appropriate services. </w:t>
+      </w:r>
+    </w:p>
+    <w:p>
+      <w:pPr>
+        <w:rPr>
+          <w:b/>
+        </w:rPr>
+      </w:pPr>
+      <w:r>
+        <w:rPr>
+          <w:b/>
+        </w:rPr>
+        <w:t>Level 2</w:t>
+      </w:r>
+    </w:p>
+    <w:p>
+      <w:r>
+        <w:t>All technology, policy, and statutory enabl</w:t>
+      </w:r>
+      <w:r>
+        <w:t xml:space="preserve">ers exist and are widely used. </w:t>
+      </w:r>
+      <w:r>
+        <w:t>The SMA improves important parts of its business.</w:t>
+      </w:r>
+    </w:p>
+    <w:p>
+      <w:r>
+        <w:t xml:space="preserve">The SMA focuses on cost management and improving the quality of and access to care within structures designed to manage costs (e.g., managed care, catastrophic care management, and disease management). </w:t>
+      </w:r>
+    </w:p>
+    <w:p>
+      <w:pPr>
+        <w:rPr>
+          <w:b/>
+        </w:rPr>
+      </w:pPr>
+      <w:r>
+        <w:rPr>
+          <w:b/>
+        </w:rPr>
+        <w:t>Level 3</w:t>
+      </w:r>
+    </w:p>
+    <w:p>
+      <w:r>
+        <w:t>Indu</w:t>
+      </w:r>
+      <w:r>
+        <w:t xml:space="preserve">stry Standards are widely used. </w:t>
+      </w:r>
+      <w:r>
+        <w:t xml:space="preserve">The SMA promotes collaboration, data sharing, interoperability and consolidation of business processes. </w:t>
+      </w:r>
+    </w:p>
+    <w:p>
+      <w:r>
+        <w:t xml:space="preserve">The SMA focuses on coordinating and collaborating with other agencies to adopt national standards and develop and share reusable processes to improve the cost effectiveness of health care service delivery. The SMA promotes intrastate information exchange and business services. </w:t>
+      </w:r>
+    </w:p>
+    <w:p>
+      <w:pPr>
+        <w:rPr>
+          <w:b/>
+        </w:rPr>
+      </w:pPr>
+      <w:r>
+        <w:rPr>
+          <w:b/>
+        </w:rPr>
+        <w:t>Level 4</w:t>
+      </w:r>
+    </w:p>
+    <w:p>
+      <w:r>
+        <w:t>Widespread access to clinical information</w:t>
+      </w:r>
+      <w:r>
+        <w:t xml:space="preserve"> improves healthcare outcomes. </w:t>
+      </w:r>
+      <w:r>
+        <w:t>The SMA promotes i</w:t>
+      </w:r>
+      <w:r>
+        <w:t>nterstate information exchange.</w:t>
+      </w:r>
+    </w:p>
+    <w:p>
+      <w:r>
+        <w:t xml:space="preserve">The SMA, now with widespread and secure access to clinical information, can improve health care outcomes, empower members and provider stakeholders, measure objectives quantitatively, and focus on program improvement. The SMA promotes interstate information exchange and business services. </w:t>
+      </w:r>
+    </w:p>
+    <w:p>
+      <w:pPr>
+        <w:rPr>
+          <w:b/>
+        </w:rPr>
+      </w:pPr>
+      <w:r>
+        <w:rPr>
+          <w:b/>
+        </w:rPr>
+        <w:t>Level 5</w:t>
+      </w:r>
+    </w:p>
+    <w:p>
+      <w:r>
+        <w:t>Leverage and reuse of technologies is widely used for national interoperability. The SMA focuses on program management rather than daily routines.</w:t>
+      </w:r>
+    </w:p>
+    <w:p>
+      <w:r>
+        <w:t>The SMA focuses on fine-tuning and optimizing program management, planning, and evaluation, with national (and international) interoperability improvements that maximize automation of routine operations</w:t>
+      </w:r>
+    </w:p>
+    <w:p>
+      <w:r>
+        <w:t xml:space="preserve">Source: </w:t>
       </w:r>
       <w:hyperlink r:id="rId57" w:history="1">
         <w:r>
           <w:rPr>
             <w:rStyle w:val="Hyperlink"/>
           </w:rPr>
-          <w:t>https://www.health.ny.gov/diseases/chronic/basicstat.htm</w:t>
+          <w:t>http://rcwiki.azurewebsites.net/index.php?title=MITA_Maturity_Model</w:t>
         </w:r>
       </w:hyperlink>
     </w:p>
@@ -9846,15 +10013,15 @@
         <w:pStyle w:val="Heading2"/>
       </w:pPr>
       <w:r>
-        <w:t>Mortality</w:t>
-      </w:r>
-    </w:p>
-    <w:p>
-      <w:r>
-        <w:t>Mortality is another term for death. A mortality rate is the number of deaths due to a disease divided by the total population. If there are 25 lung cancer deaths in one year in a population of 30,000, then the mortality rate for that population is 83 per 100,000.</w:t>
-      </w:r>
-      <w:r>
-        <w:t xml:space="preserve"> Source: </w:t>
+        <w:t>Morbidity</w:t>
+      </w:r>
+    </w:p>
+    <w:p>
+      <w:r>
+        <w:t>Morbidity is another term for illness. A person can have several co-morbidities simultaneously. So, morbidities can range from Alzheimer's disease to cancer to traumatic brain injury. Morbidities are NOT deaths. Prevalence is a measure often used to determine the level of morbidity in a population</w:t>
+      </w:r>
+      <w:r>
+        <w:t xml:space="preserve">. Source: </w:t>
       </w:r>
       <w:hyperlink r:id="rId58" w:history="1">
         <w:r>
@@ -9870,6 +10037,30 @@
         <w:pStyle w:val="Heading2"/>
       </w:pPr>
       <w:r>
+        <w:t>Mortality</w:t>
+      </w:r>
+    </w:p>
+    <w:p>
+      <w:r>
+        <w:t>Mortality is another term for death. A mortality rate is the number of deaths due to a disease divided by the total population. If there are 25 lung cancer deaths in one year in a population of 30,000, then the mortality rate for that population is 83 per 100,000.</w:t>
+      </w:r>
+      <w:r>
+        <w:t xml:space="preserve"> Source: </w:t>
+      </w:r>
+      <w:hyperlink r:id="rId59" w:history="1">
+        <w:r>
+          <w:rPr>
+            <w:rStyle w:val="Hyperlink"/>
+          </w:rPr>
+          <w:t>https://www.health.ny.gov/diseases/chronic/basicstat.htm</w:t>
+        </w:r>
+      </w:hyperlink>
+    </w:p>
+    <w:p>
+      <w:pPr>
+        <w:pStyle w:val="Heading2"/>
+      </w:pPr>
+      <w:r>
         <w:t>MRN = Medical Record Number</w:t>
       </w:r>
     </w:p>
@@ -9880,7 +10071,7 @@
       <w:r>
         <w:t xml:space="preserve"> Source: </w:t>
       </w:r>
-      <w:hyperlink r:id="rId59" w:history="1">
+      <w:hyperlink r:id="rId60" w:history="1">
         <w:r>
           <w:rPr>
             <w:rStyle w:val="Hyperlink"/>
@@ -9901,7 +10092,7 @@
       <w:r>
         <w:t xml:space="preserve">The Nationwide Health Information Network (NHIN) is a set of standards, services and policies that enable secure health information exchange </w:t>
       </w:r>
-      <w:hyperlink r:id="rId60" w:history="1">
+      <w:hyperlink r:id="rId61" w:history="1">
         <w:r>
           <w:rPr>
             <w:rStyle w:val="Hyperlink"/>
@@ -9912,7 +10103,7 @@
       <w:r>
         <w:t xml:space="preserve"> over the Internet. The initiative is sponsored by the Office of the National Coordinator </w:t>
       </w:r>
-      <w:hyperlink r:id="rId61" w:history="1">
+      <w:hyperlink r:id="rId62" w:history="1">
         <w:r>
           <w:rPr>
             <w:rStyle w:val="Hyperlink"/>
@@ -9923,7 +10114,7 @@
       <w:r>
         <w:t xml:space="preserve"> for Health Information Technology (</w:t>
       </w:r>
-      <w:hyperlink r:id="rId62" w:history="1">
+      <w:hyperlink r:id="rId63" w:history="1">
         <w:r>
           <w:rPr>
             <w:rStyle w:val="Hyperlink"/>
@@ -9934,7 +10125,7 @@
       <w:r>
         <w:t xml:space="preserve">), which began developing the NHIN in 2004. Source: </w:t>
       </w:r>
-      <w:hyperlink r:id="rId63" w:history="1">
+      <w:hyperlink r:id="rId64" w:history="1">
         <w:r>
           <w:rPr>
             <w:rStyle w:val="Hyperlink"/>
@@ -9958,7 +10149,7 @@
       <w:r>
         <w:t xml:space="preserve"> Source: </w:t>
       </w:r>
-      <w:hyperlink r:id="rId64" w:history="1">
+      <w:hyperlink r:id="rId65" w:history="1">
         <w:r>
           <w:rPr>
             <w:rStyle w:val="Hyperlink"/>
@@ -10004,7 +10195,7 @@
       <w:r>
         <w:t xml:space="preserve"> Source: </w:t>
       </w:r>
-      <w:hyperlink r:id="rId65" w:history="1">
+      <w:hyperlink r:id="rId66" w:history="1">
         <w:r>
           <w:rPr>
             <w:rStyle w:val="Hyperlink"/>
@@ -10028,7 +10219,7 @@
       <w:r>
         <w:t xml:space="preserve"> Source: </w:t>
       </w:r>
-      <w:hyperlink r:id="rId66" w:history="1">
+      <w:hyperlink r:id="rId67" w:history="1">
         <w:r>
           <w:rPr>
             <w:rStyle w:val="Hyperlink"/>
@@ -10058,7 +10249,7 @@
       <w:r>
         <w:t xml:space="preserve">. Source: </w:t>
       </w:r>
-      <w:hyperlink r:id="rId67" w:history="1">
+      <w:hyperlink r:id="rId68" w:history="1">
         <w:r>
           <w:rPr>
             <w:rStyle w:val="Hyperlink"/>
@@ -10072,6 +10263,105 @@
         <w:pStyle w:val="Heading2"/>
       </w:pPr>
       <w:r>
+        <w:t>Orphan Disease</w:t>
+      </w:r>
+    </w:p>
+    <w:p>
+      <w:r>
+        <w:t>Orphan diseases affect a relatively small portion of the population, usually defined as less than 200,000 people.</w:t>
+      </w:r>
+    </w:p>
+    <w:p>
+      <w:pPr>
+        <w:pStyle w:val="Heading2"/>
+      </w:pPr>
+      <w:r>
+        <w:t>Patient Activation</w:t>
+      </w:r>
+    </w:p>
+    <w:p>
+      <w:r>
+        <w:t xml:space="preserve">Patient activation refers to a patient’s </w:t>
+      </w:r>
+      <w:r>
+        <w:t>knowledge, s</w:t>
+      </w:r>
+      <w:r>
+        <w:t xml:space="preserve">kills, ability, and willingness </w:t>
+      </w:r>
+      <w:r>
+        <w:t>to manage his or her own health and care</w:t>
+      </w:r>
+      <w:r>
+        <w:t>. Patient engagement is a broader concept.</w:t>
+      </w:r>
+      <w:r>
+        <w:t xml:space="preserve"> </w:t>
+      </w:r>
+      <w:r>
+        <w:t>Source: “Health Policy Brief”, Health Affairs, Robert Wood Johnson Foundation, February 14, 2013</w:t>
+      </w:r>
+    </w:p>
+    <w:p>
+      <w:pPr>
+        <w:pStyle w:val="Heading2"/>
+      </w:pPr>
+      <w:r>
+        <w:t>Patient Engagement</w:t>
+      </w:r>
+    </w:p>
+    <w:p>
+      <w:r>
+        <w:t xml:space="preserve">Patient engagement </w:t>
+      </w:r>
+      <w:r>
+        <w:t>combines patien</w:t>
+      </w:r>
+      <w:r>
+        <w:t xml:space="preserve">t activation with interventions </w:t>
+      </w:r>
+      <w:r>
+        <w:t>desi</w:t>
+      </w:r>
+      <w:r>
+        <w:t xml:space="preserve">gned to increase activation and </w:t>
+      </w:r>
+      <w:r>
+        <w:t>promote positive patient behavior, such as</w:t>
+      </w:r>
+      <w:r>
+        <w:t xml:space="preserve"> </w:t>
+      </w:r>
+      <w:r>
+        <w:t>obtaining preventive care or exercising regularly.</w:t>
+      </w:r>
+      <w:r>
+        <w:t xml:space="preserve"> </w:t>
+      </w:r>
+      <w:r>
+        <w:t>Patient engagement is one strategy to</w:t>
+      </w:r>
+      <w:r>
+        <w:t xml:space="preserve"> </w:t>
+      </w:r>
+      <w:r>
+        <w:t>achieve the “triple aim” of improved health</w:t>
+      </w:r>
+      <w:r>
+        <w:t xml:space="preserve"> </w:t>
+      </w:r>
+      <w:r>
+        <w:t>outcomes, better patient care, and lower costs.</w:t>
+      </w:r>
+      <w:r>
+        <w:t xml:space="preserve"> Source: “Health Policy Brief”, Health Affairs, Robert Wood Johnson Foundation, February 14, 2013</w:t>
+      </w:r>
+    </w:p>
+    <w:p>
+      <w:pPr>
+        <w:pStyle w:val="Heading2"/>
+      </w:pPr>
+      <w:r>
         <w:t>PDMP = Prescription Drug Monitoring Program</w:t>
       </w:r>
     </w:p>
@@ -10085,7 +10375,7 @@
       <w:r>
         <w:t xml:space="preserve">” Source: </w:t>
       </w:r>
-      <w:hyperlink r:id="rId68" w:history="1">
+      <w:hyperlink r:id="rId69" w:history="1">
         <w:r>
           <w:rPr>
             <w:rStyle w:val="Hyperlink"/>
@@ -10112,7 +10402,7 @@
       <w:r>
         <w:t xml:space="preserve">. Source: </w:t>
       </w:r>
-      <w:hyperlink r:id="rId69" w:history="1">
+      <w:hyperlink r:id="rId70" w:history="1">
         <w:r>
           <w:rPr>
             <w:rStyle w:val="Hyperlink"/>
@@ -10149,7 +10439,7 @@
       <w:r>
         <w:t xml:space="preserve">. Source: </w:t>
       </w:r>
-      <w:hyperlink r:id="rId70" w:history="1">
+      <w:hyperlink r:id="rId71" w:history="1">
         <w:r>
           <w:rPr>
             <w:rStyle w:val="Hyperlink"/>
@@ -10182,7 +10472,7 @@
       <w:r>
         <w:t xml:space="preserve"> Source: </w:t>
       </w:r>
-      <w:hyperlink r:id="rId71" w:history="1">
+      <w:hyperlink r:id="rId72" w:history="1">
         <w:r>
           <w:rPr>
             <w:rStyle w:val="Hyperlink"/>
@@ -10206,7 +10496,7 @@
       <w:r>
         <w:t xml:space="preserve">. Source: </w:t>
       </w:r>
-      <w:hyperlink r:id="rId72" w:history="1">
+      <w:hyperlink r:id="rId73" w:history="1">
         <w:r>
           <w:rPr>
             <w:rStyle w:val="Hyperlink"/>
@@ -10236,7 +10526,7 @@
       <w:r>
         <w:t xml:space="preserve"> Source: </w:t>
       </w:r>
-      <w:hyperlink r:id="rId73" w:history="1">
+      <w:hyperlink r:id="rId74" w:history="1">
         <w:r>
           <w:rPr>
             <w:rStyle w:val="Hyperlink"/>
@@ -10289,7 +10579,7 @@
         </w:rPr>
         <w:t xml:space="preserve">. Source: </w:t>
       </w:r>
-      <w:hyperlink r:id="rId74" w:history="1">
+      <w:hyperlink r:id="rId75" w:history="1">
         <w:r>
           <w:rPr>
             <w:rStyle w:val="Hyperlink"/>
@@ -10322,7 +10612,7 @@
       <w:r>
         <w:t xml:space="preserve"> Source: </w:t>
       </w:r>
-      <w:hyperlink r:id="rId75" w:history="1">
+      <w:hyperlink r:id="rId76" w:history="1">
         <w:r>
           <w:rPr>
             <w:rStyle w:val="Hyperlink"/>
@@ -10346,7 +10636,7 @@
       <w:r>
         <w:t xml:space="preserve"> Source: </w:t>
       </w:r>
-      <w:hyperlink r:id="rId76" w:history="1">
+      <w:hyperlink r:id="rId77" w:history="1">
         <w:r>
           <w:rPr>
             <w:rStyle w:val="Hyperlink"/>
@@ -10377,7 +10667,7 @@
       <w:r>
         <w:t xml:space="preserve">. Source: </w:t>
       </w:r>
-      <w:hyperlink r:id="rId77" w:history="1">
+      <w:hyperlink r:id="rId78" w:history="1">
         <w:r>
           <w:rPr>
             <w:rStyle w:val="Hyperlink"/>
@@ -10404,7 +10694,7 @@
       <w:r>
         <w:t xml:space="preserve"> Source: </w:t>
       </w:r>
-      <w:hyperlink r:id="rId78" w:history="1">
+      <w:hyperlink r:id="rId79" w:history="1">
         <w:r>
           <w:rPr>
             <w:rStyle w:val="Hyperlink"/>
@@ -10509,6 +10799,42 @@
       <w:r>
         <w:t>Level Repository is a repository at the state level for proof of meaningful use.</w:t>
       </w:r>
+      <w:r>
+        <w:t xml:space="preserve"> SLRs often includes a rules engine and storage capabilities.</w:t>
+      </w:r>
+      <w:r>
+        <w:t xml:space="preserve"> CGI, </w:t>
+      </w:r>
+      <w:r>
+        <w:t>CSNI</w:t>
+      </w:r>
+      <w:r>
+        <w:t>, and Xerox</w:t>
+      </w:r>
+      <w:r>
+        <w:t xml:space="preserve"> </w:t>
+      </w:r>
+      <w:r>
+        <w:t xml:space="preserve">(Alaska uses) </w:t>
+      </w:r>
+      <w:r>
+        <w:t xml:space="preserve">are </w:t>
+      </w:r>
+      <w:r>
+        <w:t xml:space="preserve">examples of </w:t>
+      </w:r>
+      <w:r>
+        <w:t>vendors of SLRs for the states.</w:t>
+      </w:r>
+      <w:r>
+        <w:t xml:space="preserve"> </w:t>
+      </w:r>
+      <w:r>
+        <w:t>Typically,</w:t>
+      </w:r>
+      <w:r>
+        <w:t xml:space="preserve"> SLR data will be pushed to NLR along with Medicare data.</w:t>
+      </w:r>
     </w:p>
     <w:p>
       <w:pPr>
@@ -10549,7 +10875,7 @@
       <w:r>
         <w:t xml:space="preserve"> Source: </w:t>
       </w:r>
-      <w:hyperlink r:id="rId79" w:history="1">
+      <w:hyperlink r:id="rId80" w:history="1">
         <w:r>
           <w:rPr>
             <w:rStyle w:val="Hyperlink"/>
@@ -10600,7 +10926,7 @@
       <w:r>
         <w:t xml:space="preserve">Source: </w:t>
       </w:r>
-      <w:hyperlink r:id="rId80" w:history="1">
+      <w:hyperlink r:id="rId81" w:history="1">
         <w:r>
           <w:rPr>
             <w:rStyle w:val="Hyperlink"/>
@@ -10642,7 +10968,7 @@
       <w:r>
         <w:t xml:space="preserve"> Source: </w:t>
       </w:r>
-      <w:hyperlink r:id="rId81" w:history="1">
+      <w:hyperlink r:id="rId82" w:history="1">
         <w:r>
           <w:rPr>
             <w:rStyle w:val="Hyperlink"/>
@@ -10678,7 +11004,7 @@
       <w:r>
         <w:t xml:space="preserve"> Source: </w:t>
       </w:r>
-      <w:hyperlink r:id="rId82" w:history="1">
+      <w:hyperlink r:id="rId83" w:history="1">
         <w:r>
           <w:rPr>
             <w:rStyle w:val="Hyperlink"/>
@@ -10694,7 +11020,7 @@
       <w:r>
         <w:t xml:space="preserve">Super-utilizers are the sickest 5% of patients that drive 50% of the expenditures for Medicaid. Source: </w:t>
       </w:r>
-      <w:hyperlink r:id="rId83" w:history="1">
+      <w:hyperlink r:id="rId84" w:history="1">
         <w:r>
           <w:rPr>
             <w:rStyle w:val="Hyperlink"/>
@@ -10708,6 +11034,48 @@
         <w:pStyle w:val="Heading2"/>
       </w:pPr>
       <w:r>
+        <w:t>“</w:t>
+      </w:r>
+      <w:r>
+        <w:t>Triple Aim</w:t>
+      </w:r>
+      <w:r>
+        <w:t>”</w:t>
+      </w:r>
+    </w:p>
+    <w:p>
+      <w:r>
+        <w:t xml:space="preserve">The </w:t>
+      </w:r>
+      <w:r>
+        <w:t>“</w:t>
+      </w:r>
+      <w:r>
+        <w:t>Triple Aim</w:t>
+      </w:r>
+      <w:r>
+        <w:t>”</w:t>
+      </w:r>
+      <w:r>
+        <w:t xml:space="preserve"> of health care is to (1) improve the patient experience of care (including quality and satisfaction), (2) improve the health of populations, and (3) reduce the cost of health care.</w:t>
+      </w:r>
+      <w:r>
+        <w:t xml:space="preserve"> Source: </w:t>
+      </w:r>
+      <w:hyperlink r:id="rId85" w:history="1">
+        <w:r>
+          <w:rPr>
+            <w:rStyle w:val="Hyperlink"/>
+          </w:rPr>
+          <w:t>http://www.ihi.org/engage/initiatives/tripleaim/pages/default.aspx</w:t>
+        </w:r>
+      </w:hyperlink>
+    </w:p>
+    <w:p>
+      <w:pPr>
+        <w:pStyle w:val="Heading2"/>
+      </w:pPr>
+      <w:r>
         <w:t>XCA = Cross-Community Access</w:t>
       </w:r>
     </w:p>
@@ -10721,7 +11089,7 @@
       <w:r>
         <w:t xml:space="preserve"> Source: </w:t>
       </w:r>
-      <w:hyperlink r:id="rId84" w:history="1">
+      <w:hyperlink r:id="rId86" w:history="1">
         <w:r>
           <w:rPr>
             <w:rStyle w:val="Hyperlink"/>
@@ -10763,7 +11131,7 @@
       <w:r>
         <w:t xml:space="preserve"> are underlying standards. Source: </w:t>
       </w:r>
-      <w:hyperlink r:id="rId85" w:history="1">
+      <w:hyperlink r:id="rId87" w:history="1">
         <w:r>
           <w:rPr>
             <w:rStyle w:val="Hyperlink"/>
@@ -10799,7 +11167,7 @@
       <w:r>
         <w:t xml:space="preserve"> Source: </w:t>
       </w:r>
-      <w:hyperlink r:id="rId86" w:anchor="page=128" w:history="1">
+      <w:hyperlink r:id="rId88" w:anchor="page=128" w:history="1">
         <w:r>
           <w:rPr>
             <w:rStyle w:val="Hyperlink"/>
@@ -10838,7 +11206,7 @@
       <w:r>
         <w:t xml:space="preserve"> Source: </w:t>
       </w:r>
-      <w:hyperlink r:id="rId87" w:anchor="page=128" w:history="1">
+      <w:hyperlink r:id="rId89" w:anchor="page=128" w:history="1">
         <w:r>
           <w:rPr>
             <w:rStyle w:val="Hyperlink"/>
@@ -11015,7 +11383,7 @@
       <w:r>
         <w:t xml:space="preserve">See </w:t>
       </w:r>
-      <w:hyperlink r:id="rId88" w:history="1">
+      <w:hyperlink r:id="rId90" w:history="1">
         <w:r>
           <w:rPr>
             <w:rStyle w:val="Hyperlink"/>
@@ -11026,7 +11394,7 @@
       <w:r>
         <w:t xml:space="preserve"> and </w:t>
       </w:r>
-      <w:hyperlink r:id="rId89" w:anchor="vsearch" w:history="1">
+      <w:hyperlink r:id="rId91" w:anchor="vsearch" w:history="1">
         <w:r>
           <w:rPr>
             <w:rStyle w:val="Hyperlink"/>
@@ -11081,7 +11449,7 @@
       </w:r>
     </w:p>
     <w:p>
-      <w:hyperlink r:id="rId90" w:history="1">
+      <w:hyperlink r:id="rId92" w:history="1">
         <w:r>
           <w:rPr>
             <w:rStyle w:val="Hyperlink"/>
@@ -11831,7 +12199,7 @@
             <wp:cNvGraphicFramePr/>
             <a:graphic xmlns:a="http://schemas.openxmlformats.org/drawingml/2006/main">
               <a:graphicData uri="http://schemas.openxmlformats.org/drawingml/2006/chart">
-                <c:chart xmlns:c="http://schemas.openxmlformats.org/drawingml/2006/chart" xmlns:r="http://schemas.openxmlformats.org/officeDocument/2006/relationships" r:id="rId91"/>
+                <c:chart xmlns:c="http://schemas.openxmlformats.org/drawingml/2006/chart" xmlns:r="http://schemas.openxmlformats.org/officeDocument/2006/relationships" r:id="rId93"/>
               </a:graphicData>
             </a:graphic>
           </wp:inline>
@@ -11842,7 +12210,7 @@
       <w:r>
         <w:t xml:space="preserve">Source: </w:t>
       </w:r>
-      <w:hyperlink r:id="rId92" w:history="1">
+      <w:hyperlink r:id="rId94" w:history="1">
         <w:r>
           <w:rPr>
             <w:rStyle w:val="Hyperlink"/>
@@ -18349,7 +18717,7 @@
 </file>
 
 <file path=customXml/itemProps1.xml><?xml version="1.0" encoding="utf-8"?>
-<ds:datastoreItem xmlns:ds="http://schemas.openxmlformats.org/officeDocument/2006/customXml" ds:itemID="{C1317748-1D13-423B-B096-A2815007C5B5}">
+<ds:datastoreItem xmlns:ds="http://schemas.openxmlformats.org/officeDocument/2006/customXml" ds:itemID="{0802E31B-AD29-475F-892D-08255C67F5E0}">
   <ds:schemaRefs>
     <ds:schemaRef ds:uri="http://schemas.openxmlformats.org/officeDocument/2006/bibliography"/>
   </ds:schemaRefs>

</xml_diff>